<commit_message>
working with tooltips, uuhg
</commit_message>
<xml_diff>
--- a/assets/Creation.docx
+++ b/assets/Creation.docx
@@ -2,6 +2,123 @@
 <file path=word/document.xml><?xml version="1.0" encoding="utf-8"?>
 <w:document xmlns:wpc="http://schemas.microsoft.com/office/word/2010/wordprocessingCanvas" xmlns:cx="http://schemas.microsoft.com/office/drawing/2014/chartex" xmlns:cx1="http://schemas.microsoft.com/office/drawing/2015/9/8/chartex" xmlns:cx2="http://schemas.microsoft.com/office/drawing/2015/10/21/chartex" xmlns:cx3="http://schemas.microsoft.com/office/drawing/2016/5/9/chartex" xmlns:cx4="http://schemas.microsoft.com/office/drawing/2016/5/10/chartex" xmlns:cx5="http://schemas.microsoft.com/office/drawing/2016/5/11/chartex" xmlns:cx6="http://schemas.microsoft.com/office/drawing/2016/5/12/chartex" xmlns:cx7="http://schemas.microsoft.com/office/drawing/2016/5/13/chartex" xmlns:cx8="http://schemas.microsoft.com/office/drawing/2016/5/14/chartex" xmlns:mc="http://schemas.openxmlformats.org/markup-compatibility/2006" xmlns:aink="http://schemas.microsoft.com/office/drawing/2016/ink" xmlns:am3d="http://schemas.microsoft.com/office/drawing/2017/model3d" xmlns:o="urn:schemas-microsoft-com:office:office" xmlns:r="http://schemas.openxmlformats.org/officeDocument/2006/relationships" xmlns:m="http://schemas.openxmlformats.org/officeDocument/2006/math" xmlns:v="urn:schemas-microsoft-com:vml" xmlns:wp14="http://schemas.microsoft.com/office/word/2010/wordprocessingDrawing" xmlns:wp="http://schemas.openxmlformats.org/drawingml/2006/wordprocessingDrawing" xmlns:w10="urn:schemas-microsoft-com:office:word" xmlns:w="http://schemas.openxmlformats.org/wordprocessingml/2006/main" xmlns:w14="http://schemas.microsoft.com/office/word/2010/wordml" xmlns:w15="http://schemas.microsoft.com/office/word/2012/wordml" xmlns:w16cid="http://schemas.microsoft.com/office/word/2016/wordml/cid" xmlns:w16se="http://schemas.microsoft.com/office/word/2015/wordml/symex" xmlns:wpg="http://schemas.microsoft.com/office/word/2010/wordprocessingGroup" xmlns:wpi="http://schemas.microsoft.com/office/word/2010/wordprocessingInk" xmlns:wne="http://schemas.microsoft.com/office/word/2006/wordml" xmlns:wps="http://schemas.microsoft.com/office/word/2010/wordprocessingShape" mc:Ignorable="w14 w15 w16se w16cid wp14">
   <w:body>
+    <w:p/>
+    <w:p/>
+    <w:p/>
+    <w:p/>
+    <w:p/>
+    <w:p/>
+    <w:p/>
+    <w:p/>
+    <w:p/>
+    <w:p>
+      <w:r>
+        <w:rPr>
+          <w:noProof/>
+        </w:rPr>
+        <w:lastRenderedPageBreak/>
+        <w:drawing>
+          <wp:inline distT="0" distB="0" distL="0" distR="0" wp14:anchorId="0D0B9FF1" wp14:editId="44BC2462">
+            <wp:extent cx="5943600" cy="2069465"/>
+            <wp:effectExtent l="0" t="6033" r="0" b="0"/>
+            <wp:docPr id="4" name="Picture 4"/>
+            <wp:cNvGraphicFramePr>
+              <a:graphicFrameLocks xmlns:a="http://schemas.openxmlformats.org/drawingml/2006/main" noChangeAspect="1"/>
+            </wp:cNvGraphicFramePr>
+            <a:graphic xmlns:a="http://schemas.openxmlformats.org/drawingml/2006/main">
+              <a:graphicData uri="http://schemas.openxmlformats.org/drawingml/2006/picture">
+                <pic:pic xmlns:pic="http://schemas.openxmlformats.org/drawingml/2006/picture">
+                  <pic:nvPicPr>
+                    <pic:cNvPr id="4" name="vertical_wood.PNG"/>
+                    <pic:cNvPicPr/>
+                  </pic:nvPicPr>
+                  <pic:blipFill>
+                    <a:blip r:embed="rId4">
+                      <a:extLst>
+                        <a:ext uri="{28A0092B-C50C-407E-A947-70E740481C1C}">
+                          <a14:useLocalDpi xmlns:a14="http://schemas.microsoft.com/office/drawing/2010/main" val="0"/>
+                        </a:ext>
+                      </a:extLst>
+                    </a:blip>
+                    <a:stretch>
+                      <a:fillRect/>
+                    </a:stretch>
+                  </pic:blipFill>
+                  <pic:spPr>
+                    <a:xfrm rot="5400000">
+                      <a:off x="0" y="0"/>
+                      <a:ext cx="5943600" cy="2069465"/>
+                    </a:xfrm>
+                    <a:prstGeom prst="rect">
+                      <a:avLst/>
+                    </a:prstGeom>
+                  </pic:spPr>
+                </pic:pic>
+              </a:graphicData>
+            </a:graphic>
+          </wp:inline>
+        </w:drawing>
+      </w:r>
+      <w:r>
+        <w:rPr>
+          <w:noProof/>
+        </w:rPr>
+        <w:drawing>
+          <wp:inline distT="0" distB="0" distL="0" distR="0" wp14:anchorId="50165D5D" wp14:editId="568DB75F">
+            <wp:extent cx="1744980" cy="1630680"/>
+            <wp:effectExtent l="0" t="0" r="7620" b="7620"/>
+            <wp:docPr id="3" name="Picture 3"/>
+            <wp:cNvGraphicFramePr>
+              <a:graphicFrameLocks xmlns:a="http://schemas.openxmlformats.org/drawingml/2006/main" noChangeAspect="1"/>
+            </wp:cNvGraphicFramePr>
+            <a:graphic xmlns:a="http://schemas.openxmlformats.org/drawingml/2006/main">
+              <a:graphicData uri="http://schemas.openxmlformats.org/drawingml/2006/picture">
+                <pic:pic xmlns:pic="http://schemas.openxmlformats.org/drawingml/2006/picture">
+                  <pic:nvPicPr>
+                    <pic:cNvPr id="3" name="favicon.jpg"/>
+                    <pic:cNvPicPr/>
+                  </pic:nvPicPr>
+                  <pic:blipFill rotWithShape="1">
+                    <a:blip r:embed="rId5">
+                      <a:extLst>
+                        <a:ext uri="{28A0092B-C50C-407E-A947-70E740481C1C}">
+                          <a14:useLocalDpi xmlns:a14="http://schemas.microsoft.com/office/drawing/2010/main" val="0"/>
+                        </a:ext>
+                      </a:extLst>
+                    </a:blip>
+                    <a:srcRect l="15077" t="15714" r="14461" b="23143"/>
+                    <a:stretch/>
+                  </pic:blipFill>
+                  <pic:spPr bwMode="auto">
+                    <a:xfrm>
+                      <a:off x="0" y="0"/>
+                      <a:ext cx="1744980" cy="1630680"/>
+                    </a:xfrm>
+                    <a:prstGeom prst="rect">
+                      <a:avLst/>
+                    </a:prstGeom>
+                    <a:ln>
+                      <a:noFill/>
+                    </a:ln>
+                    <a:extLst>
+                      <a:ext uri="{53640926-AAD7-44D8-BBD7-CCE9431645EC}">
+                        <a14:shadowObscured xmlns:a14="http://schemas.microsoft.com/office/drawing/2010/main"/>
+                      </a:ext>
+                    </a:extLst>
+                  </pic:spPr>
+                </pic:pic>
+              </a:graphicData>
+            </a:graphic>
+          </wp:inline>
+        </w:drawing>
+      </w:r>
+      <w:bookmarkStart w:id="0" w:name="_GoBack"/>
+      <w:bookmarkEnd w:id="0"/>
+    </w:p>
+    <w:p/>
+    <w:p/>
+    <w:p/>
+    <w:p/>
     <w:p>
       <w:r>
         <w:rPr>
@@ -50,7 +167,7 @@
                               <w:rPr>
                                 <w:b/>
                                 <w:color w:val="A5A5A5" w:themeColor="accent3"/>
-                                <w:sz w:val="96"/>
+                                <w:sz w:val="56"/>
                                 <w:szCs w:val="72"/>
                                 <w14:glow w14:rad="63500">
                                   <w14:schemeClr w14:val="accent2">
@@ -77,7 +194,6 @@
                                 </w14:props3d>
                               </w:rPr>
                             </w:pPr>
-                            <w:bookmarkStart w:id="0" w:name="_GoBack"/>
                             <w:r>
                               <w:rPr>
                                 <w:b/>
@@ -108,9 +224,104 @@
                                   </w14:contourClr>
                                 </w14:props3d>
                               </w:rPr>
-                              <w:t>Build A Burger</w:t>
+                              <w:t>B</w:t>
                             </w:r>
-                            <w:bookmarkEnd w:id="0"/>
+                            <w:r>
+                              <w:rPr>
+                                <w:b/>
+                                <w:color w:val="A5A5A5" w:themeColor="accent3"/>
+                                <w:sz w:val="72"/>
+                                <w:szCs w:val="72"/>
+                                <w14:glow w14:rad="63500">
+                                  <w14:schemeClr w14:val="accent2">
+                                    <w14:alpha w14:val="66000"/>
+                                    <w14:lumMod w14:val="75000"/>
+                                  </w14:schemeClr>
+                                </w14:glow>
+                                <w14:shadow w14:blurRad="457200" w14:dist="0" w14:dir="12000000" w14:sx="118000" w14:sy="118000" w14:kx="0" w14:ky="0" w14:algn="ctr">
+                                  <w14:srgbClr w14:val="FF0000"/>
+                                </w14:shadow>
+                                <w14:reflection w14:blurRad="609600" w14:stA="0" w14:stPos="0" w14:endA="0" w14:endPos="50000" w14:dist="0" w14:dir="0" w14:fadeDir="0" w14:sx="0" w14:sy="0" w14:kx="0" w14:ky="0" w14:algn="b"/>
+                                <w14:textOutline w14:w="0" w14:cap="flat" w14:cmpd="sng" w14:algn="ctr">
+                                  <w14:noFill/>
+                                  <w14:prstDash w14:val="solid"/>
+                                  <w14:round/>
+                                </w14:textOutline>
+                                <w14:props3d w14:extrusionH="57150" w14:contourW="0" w14:prstMaterial="matte">
+                                  <w14:bevelT w14:w="63500" w14:h="12700" w14:prst="angle"/>
+                                  <w14:contourClr>
+                                    <w14:schemeClr w14:val="bg1">
+                                      <w14:lumMod w14:val="65000"/>
+                                    </w14:schemeClr>
+                                  </w14:contourClr>
+                                </w14:props3d>
+                              </w:rPr>
+                              <w:t>UILD</w:t>
+                            </w:r>
+                            <w:r>
+                              <w:rPr>
+                                <w:b/>
+                                <w:color w:val="A5A5A5" w:themeColor="accent3"/>
+                                <w:sz w:val="96"/>
+                                <w:szCs w:val="72"/>
+                                <w14:glow w14:rad="63500">
+                                  <w14:schemeClr w14:val="accent2">
+                                    <w14:alpha w14:val="66000"/>
+                                    <w14:lumMod w14:val="75000"/>
+                                  </w14:schemeClr>
+                                </w14:glow>
+                                <w14:shadow w14:blurRad="457200" w14:dist="0" w14:dir="12000000" w14:sx="118000" w14:sy="118000" w14:kx="0" w14:ky="0" w14:algn="ctr">
+                                  <w14:srgbClr w14:val="FF0000"/>
+                                </w14:shadow>
+                                <w14:reflection w14:blurRad="609600" w14:stA="0" w14:stPos="0" w14:endA="0" w14:endPos="50000" w14:dist="0" w14:dir="0" w14:fadeDir="0" w14:sx="0" w14:sy="0" w14:kx="0" w14:ky="0" w14:algn="b"/>
+                                <w14:textOutline w14:w="0" w14:cap="flat" w14:cmpd="sng" w14:algn="ctr">
+                                  <w14:noFill/>
+                                  <w14:prstDash w14:val="solid"/>
+                                  <w14:round/>
+                                </w14:textOutline>
+                                <w14:props3d w14:extrusionH="57150" w14:contourW="0" w14:prstMaterial="matte">
+                                  <w14:bevelT w14:w="63500" w14:h="12700" w14:prst="angle"/>
+                                  <w14:contourClr>
+                                    <w14:schemeClr w14:val="bg1">
+                                      <w14:lumMod w14:val="65000"/>
+                                    </w14:schemeClr>
+                                  </w14:contourClr>
+                                </w14:props3d>
+                              </w:rPr>
+                              <w:t xml:space="preserve"> A B</w:t>
+                            </w:r>
+                            <w:r>
+                              <w:rPr>
+                                <w:b/>
+                                <w:color w:val="A5A5A5" w:themeColor="accent3"/>
+                                <w:sz w:val="72"/>
+                                <w:szCs w:val="72"/>
+                                <w14:glow w14:rad="63500">
+                                  <w14:schemeClr w14:val="accent2">
+                                    <w14:alpha w14:val="66000"/>
+                                    <w14:lumMod w14:val="75000"/>
+                                  </w14:schemeClr>
+                                </w14:glow>
+                                <w14:shadow w14:blurRad="457200" w14:dist="0" w14:dir="12000000" w14:sx="118000" w14:sy="118000" w14:kx="0" w14:ky="0" w14:algn="ctr">
+                                  <w14:srgbClr w14:val="FF0000"/>
+                                </w14:shadow>
+                                <w14:reflection w14:blurRad="609600" w14:stA="0" w14:stPos="0" w14:endA="0" w14:endPos="50000" w14:dist="0" w14:dir="0" w14:fadeDir="0" w14:sx="0" w14:sy="0" w14:kx="0" w14:ky="0" w14:algn="b"/>
+                                <w14:textOutline w14:w="0" w14:cap="flat" w14:cmpd="sng" w14:algn="ctr">
+                                  <w14:noFill/>
+                                  <w14:prstDash w14:val="solid"/>
+                                  <w14:round/>
+                                </w14:textOutline>
+                                <w14:props3d w14:extrusionH="57150" w14:contourW="0" w14:prstMaterial="matte">
+                                  <w14:bevelT w14:w="63500" w14:h="12700" w14:prst="angle"/>
+                                  <w14:contourClr>
+                                    <w14:schemeClr w14:val="bg1">
+                                      <w14:lumMod w14:val="65000"/>
+                                    </w14:schemeClr>
+                                  </w14:contourClr>
+                                </w14:props3d>
+                              </w:rPr>
+                              <w:t>URGER</w:t>
+                            </w:r>
                           </w:p>
                         </w:txbxContent>
                       </wps:txbx>
@@ -159,7 +370,7 @@
                         <w:rPr>
                           <w:b/>
                           <w:color w:val="A5A5A5" w:themeColor="accent3"/>
-                          <w:sz w:val="96"/>
+                          <w:sz w:val="56"/>
                           <w:szCs w:val="72"/>
                           <w14:glow w14:rad="63500">
                             <w14:schemeClr w14:val="accent2">
@@ -186,7 +397,6 @@
                           </w14:props3d>
                         </w:rPr>
                       </w:pPr>
-                      <w:bookmarkStart w:id="1" w:name="_GoBack"/>
                       <w:r>
                         <w:rPr>
                           <w:b/>
@@ -217,9 +427,104 @@
                             </w14:contourClr>
                           </w14:props3d>
                         </w:rPr>
-                        <w:t>Build A Burger</w:t>
+                        <w:t>B</w:t>
                       </w:r>
-                      <w:bookmarkEnd w:id="1"/>
+                      <w:r>
+                        <w:rPr>
+                          <w:b/>
+                          <w:color w:val="A5A5A5" w:themeColor="accent3"/>
+                          <w:sz w:val="72"/>
+                          <w:szCs w:val="72"/>
+                          <w14:glow w14:rad="63500">
+                            <w14:schemeClr w14:val="accent2">
+                              <w14:alpha w14:val="66000"/>
+                              <w14:lumMod w14:val="75000"/>
+                            </w14:schemeClr>
+                          </w14:glow>
+                          <w14:shadow w14:blurRad="457200" w14:dist="0" w14:dir="12000000" w14:sx="118000" w14:sy="118000" w14:kx="0" w14:ky="0" w14:algn="ctr">
+                            <w14:srgbClr w14:val="FF0000"/>
+                          </w14:shadow>
+                          <w14:reflection w14:blurRad="609600" w14:stA="0" w14:stPos="0" w14:endA="0" w14:endPos="50000" w14:dist="0" w14:dir="0" w14:fadeDir="0" w14:sx="0" w14:sy="0" w14:kx="0" w14:ky="0" w14:algn="b"/>
+                          <w14:textOutline w14:w="0" w14:cap="flat" w14:cmpd="sng" w14:algn="ctr">
+                            <w14:noFill/>
+                            <w14:prstDash w14:val="solid"/>
+                            <w14:round/>
+                          </w14:textOutline>
+                          <w14:props3d w14:extrusionH="57150" w14:contourW="0" w14:prstMaterial="matte">
+                            <w14:bevelT w14:w="63500" w14:h="12700" w14:prst="angle"/>
+                            <w14:contourClr>
+                              <w14:schemeClr w14:val="bg1">
+                                <w14:lumMod w14:val="65000"/>
+                              </w14:schemeClr>
+                            </w14:contourClr>
+                          </w14:props3d>
+                        </w:rPr>
+                        <w:t>UILD</w:t>
+                      </w:r>
+                      <w:r>
+                        <w:rPr>
+                          <w:b/>
+                          <w:color w:val="A5A5A5" w:themeColor="accent3"/>
+                          <w:sz w:val="96"/>
+                          <w:szCs w:val="72"/>
+                          <w14:glow w14:rad="63500">
+                            <w14:schemeClr w14:val="accent2">
+                              <w14:alpha w14:val="66000"/>
+                              <w14:lumMod w14:val="75000"/>
+                            </w14:schemeClr>
+                          </w14:glow>
+                          <w14:shadow w14:blurRad="457200" w14:dist="0" w14:dir="12000000" w14:sx="118000" w14:sy="118000" w14:kx="0" w14:ky="0" w14:algn="ctr">
+                            <w14:srgbClr w14:val="FF0000"/>
+                          </w14:shadow>
+                          <w14:reflection w14:blurRad="609600" w14:stA="0" w14:stPos="0" w14:endA="0" w14:endPos="50000" w14:dist="0" w14:dir="0" w14:fadeDir="0" w14:sx="0" w14:sy="0" w14:kx="0" w14:ky="0" w14:algn="b"/>
+                          <w14:textOutline w14:w="0" w14:cap="flat" w14:cmpd="sng" w14:algn="ctr">
+                            <w14:noFill/>
+                            <w14:prstDash w14:val="solid"/>
+                            <w14:round/>
+                          </w14:textOutline>
+                          <w14:props3d w14:extrusionH="57150" w14:contourW="0" w14:prstMaterial="matte">
+                            <w14:bevelT w14:w="63500" w14:h="12700" w14:prst="angle"/>
+                            <w14:contourClr>
+                              <w14:schemeClr w14:val="bg1">
+                                <w14:lumMod w14:val="65000"/>
+                              </w14:schemeClr>
+                            </w14:contourClr>
+                          </w14:props3d>
+                        </w:rPr>
+                        <w:t xml:space="preserve"> A B</w:t>
+                      </w:r>
+                      <w:r>
+                        <w:rPr>
+                          <w:b/>
+                          <w:color w:val="A5A5A5" w:themeColor="accent3"/>
+                          <w:sz w:val="72"/>
+                          <w:szCs w:val="72"/>
+                          <w14:glow w14:rad="63500">
+                            <w14:schemeClr w14:val="accent2">
+                              <w14:alpha w14:val="66000"/>
+                              <w14:lumMod w14:val="75000"/>
+                            </w14:schemeClr>
+                          </w14:glow>
+                          <w14:shadow w14:blurRad="457200" w14:dist="0" w14:dir="12000000" w14:sx="118000" w14:sy="118000" w14:kx="0" w14:ky="0" w14:algn="ctr">
+                            <w14:srgbClr w14:val="FF0000"/>
+                          </w14:shadow>
+                          <w14:reflection w14:blurRad="609600" w14:stA="0" w14:stPos="0" w14:endA="0" w14:endPos="50000" w14:dist="0" w14:dir="0" w14:fadeDir="0" w14:sx="0" w14:sy="0" w14:kx="0" w14:ky="0" w14:algn="b"/>
+                          <w14:textOutline w14:w="0" w14:cap="flat" w14:cmpd="sng" w14:algn="ctr">
+                            <w14:noFill/>
+                            <w14:prstDash w14:val="solid"/>
+                            <w14:round/>
+                          </w14:textOutline>
+                          <w14:props3d w14:extrusionH="57150" w14:contourW="0" w14:prstMaterial="matte">
+                            <w14:bevelT w14:w="63500" w14:h="12700" w14:prst="angle"/>
+                            <w14:contourClr>
+                              <w14:schemeClr w14:val="bg1">
+                                <w14:lumMod w14:val="65000"/>
+                              </w14:schemeClr>
+                            </w14:contourClr>
+                          </w14:props3d>
+                        </w:rPr>
+                        <w:t>URGER</w:t>
+                      </w:r>
                     </w:p>
                   </w:txbxContent>
                 </v:textbox>
@@ -665,6 +970,36 @@
     <w:semiHidden/>
     <w:unhideWhenUsed/>
   </w:style>
+  <w:style w:type="paragraph" w:styleId="BalloonText">
+    <w:name w:val="Balloon Text"/>
+    <w:basedOn w:val="Normal"/>
+    <w:link w:val="BalloonTextChar"/>
+    <w:uiPriority w:val="99"/>
+    <w:semiHidden/>
+    <w:unhideWhenUsed/>
+    <w:rsid w:val="003979AC"/>
+    <w:pPr>
+      <w:spacing w:after="0" w:line="240" w:lineRule="auto"/>
+    </w:pPr>
+    <w:rPr>
+      <w:rFonts w:ascii="Segoe UI" w:hAnsi="Segoe UI" w:cs="Segoe UI"/>
+      <w:sz w:val="18"/>
+      <w:szCs w:val="18"/>
+    </w:rPr>
+  </w:style>
+  <w:style w:type="character" w:customStyle="1" w:styleId="BalloonTextChar">
+    <w:name w:val="Balloon Text Char"/>
+    <w:basedOn w:val="DefaultParagraphFont"/>
+    <w:link w:val="BalloonText"/>
+    <w:uiPriority w:val="99"/>
+    <w:semiHidden/>
+    <w:rsid w:val="003979AC"/>
+    <w:rPr>
+      <w:rFonts w:ascii="Segoe UI" w:hAnsi="Segoe UI" w:cs="Segoe UI"/>
+      <w:sz w:val="18"/>
+      <w:szCs w:val="18"/>
+    </w:rPr>
+  </w:style>
 </w:styles>
 </file>
 

</xml_diff>